<commit_message>
todas las funcionalidades menos los radioitem
</commit_message>
<xml_diff>
--- a/presupuesto 20-05-2021.docx
+++ b/presupuesto 20-05-2021.docx
@@ -65,7 +65,7 @@
     </w:p>
     <w:p>
       <w:r>
-        <w:t xml:space="preserve">Carga: cajon con dimensión: </w:t>
+        <w:t>Carga: gg con dimensión: gg</w:t>
       </w:r>
     </w:p>
     <w:p>
@@ -73,7 +73,7 @@
         <w:rPr>
           <w:color w:val="FF0000"/>
         </w:rPr>
-        <w:t>ORIGEN: retiro                                  DESTINO: neuquen</w:t>
+        <w:t>ORIGEN: ggggggg                                  DESTINO: ggg</w:t>
       </w:r>
     </w:p>
     <w:p>
@@ -91,7 +91,7 @@
     </w:p>
     <w:p>
       <w:r>
-        <w:t>VALOR DEL SERVICIO: 758550.0 $</w:t>
+        <w:t>VALOR DEL SERVICIO: 175500.0 $</w:t>
       </w:r>
     </w:p>
     <w:p>

</xml_diff>